<commit_message>
Actualización Pruebas Caja Negra
</commit_message>
<xml_diff>
--- a/Septimo Trimestre/Pruebas Caja Negra/Web/Pruebas Caja Negra Cliente.docx
+++ b/Septimo Trimestre/Pruebas Caja Negra/Web/Pruebas Caja Negra Cliente.docx
@@ -2,6 +2,1079 @@
 <file path=word/document.xml><?xml version="1.0" encoding="utf-8"?>
 <w:document xmlns:mc="http://schemas.openxmlformats.org/markup-compatibility/2006" xmlns:o="urn:schemas-microsoft-com:office:office" xmlns:r="http://schemas.openxmlformats.org/officeDocument/2006/relationships" xmlns:m="http://schemas.openxmlformats.org/officeDocument/2006/math" xmlns:v="urn:schemas-microsoft-com:vml" xmlns:wp="http://schemas.openxmlformats.org/drawingml/2006/wordprocessingDrawing" xmlns:w10="urn:schemas-microsoft-com:office:word" xmlns:w="http://schemas.openxmlformats.org/wordprocessingml/2006/main" xmlns:wne="http://schemas.microsoft.com/office/word/2006/wordml" xmlns:sl="http://schemas.openxmlformats.org/schemaLibrary/2006/main" xmlns:a="http://schemas.openxmlformats.org/drawingml/2006/main" xmlns:pic="http://schemas.openxmlformats.org/drawingml/2006/picture" xmlns:c="http://schemas.openxmlformats.org/drawingml/2006/chart" xmlns:lc="http://schemas.openxmlformats.org/drawingml/2006/lockedCanvas" xmlns:dgm="http://schemas.openxmlformats.org/drawingml/2006/diagram" xmlns:wps="http://schemas.microsoft.com/office/word/2010/wordprocessingShape" xmlns:wpg="http://schemas.microsoft.com/office/word/2010/wordprocessingGroup" xmlns:w14="http://schemas.microsoft.com/office/word/2010/wordml" xmlns:w15="http://schemas.microsoft.com/office/word/2012/wordml" xmlns:w16="http://schemas.microsoft.com/office/word/2018/wordml" xmlns:w16cex="http://schemas.microsoft.com/office/word/2018/wordml/cex" xmlns:w16cid="http://schemas.microsoft.com/office/word/2016/wordml/cid" xmlns="http://schemas.microsoft.com/office/tasks/2019/documenttasks" xmlns:cr="http://schemas.microsoft.com/office/comments/2020/reactions">
   <w:body>
+    <w:p>
+      <w:pPr>
+        <w:jc w:val="center"/>
+        <w:rPr>
+          <w:b w:val="1"/>
+          <w:bCs w:val="1"/>
+          <w:i w:val="1"/>
+          <w:iCs w:val="1"/>
+        </w:rPr>
+      </w:pPr>
+      <w:r>
+        <w:rPr>
+          <w:rtl w:val="0"/>
+        </w:rPr>
+      </w:r>
+    </w:p>
+    <w:p>
+      <w:pPr>
+        <w:spacing w:after="0" w:line="240" w:lineRule="auto"/>
+        <w:jc w:val="center"/>
+        <w:rPr>
+          <w:rFonts w:ascii="Arial" w:cs="Arial" w:eastAsia="Arial" w:hAnsi="Arial"/>
+          <w:sz w:val="36"/>
+          <w:szCs w:val="36"/>
+        </w:rPr>
+      </w:pPr>
+      <w:r>
+        <w:rPr>
+          <w:rtl w:val="0"/>
+        </w:rPr>
+      </w:r>
+    </w:p>
+    <w:p>
+      <w:pPr>
+        <w:spacing w:after="0" w:line="240" w:lineRule="auto"/>
+        <w:jc w:val="right"/>
+        <w:rPr>
+          <w:rFonts w:ascii="Arial" w:cs="Arial" w:eastAsia="Arial" w:hAnsi="Arial"/>
+          <w:b w:val="1"/>
+          <w:bCs w:val="1"/>
+          <w:sz w:val="48"/>
+          <w:szCs w:val="48"/>
+        </w:rPr>
+      </w:pPr>
+      <w:r>
+        <w:rPr>
+          <w:rtl w:val="0"/>
+        </w:rPr>
+      </w:r>
+    </w:p>
+    <w:p>
+      <w:pPr>
+        <w:spacing w:after="0" w:line="240" w:lineRule="auto"/>
+        <w:jc w:val="right"/>
+        <w:rPr>
+          <w:rFonts w:ascii="Arial" w:cs="Arial" w:eastAsia="Arial" w:hAnsi="Arial"/>
+          <w:b w:val="1"/>
+          <w:bCs w:val="1"/>
+          <w:sz w:val="48"/>
+          <w:szCs w:val="48"/>
+        </w:rPr>
+      </w:pPr>
+      <w:r>
+        <w:rPr>
+          <w:rtl w:val="0"/>
+        </w:rPr>
+      </w:r>
+    </w:p>
+    <w:p>
+      <w:pPr>
+        <w:spacing w:after="0" w:line="240" w:lineRule="auto"/>
+        <w:jc w:val="right"/>
+        <w:rPr>
+          <w:rFonts w:ascii="Arial" w:cs="Arial" w:eastAsia="Arial" w:hAnsi="Arial"/>
+          <w:b w:val="1"/>
+          <w:bCs w:val="1"/>
+          <w:sz w:val="48"/>
+          <w:szCs w:val="48"/>
+        </w:rPr>
+      </w:pPr>
+      <w:r>
+        <w:rPr>
+          <w:rtl w:val="0"/>
+        </w:rPr>
+      </w:r>
+    </w:p>
+    <w:p>
+      <w:pPr>
+        <w:spacing w:after="0" w:line="240" w:lineRule="auto"/>
+        <w:jc w:val="right"/>
+        <w:rPr>
+          <w:rFonts w:ascii="Arial" w:cs="Arial" w:eastAsia="Arial" w:hAnsi="Arial"/>
+          <w:b w:val="1"/>
+          <w:bCs w:val="1"/>
+          <w:sz w:val="48"/>
+          <w:szCs w:val="48"/>
+        </w:rPr>
+      </w:pPr>
+      <w:r>
+        <w:rPr>
+          <w:rtl w:val="0"/>
+        </w:rPr>
+      </w:r>
+    </w:p>
+    <w:p>
+      <w:pPr>
+        <w:spacing w:after="0" w:line="240" w:lineRule="auto"/>
+        <w:jc w:val="right"/>
+        <w:rPr>
+          <w:rFonts w:ascii="Arial" w:cs="Arial" w:eastAsia="Arial" w:hAnsi="Arial"/>
+          <w:b w:val="1"/>
+          <w:bCs w:val="1"/>
+          <w:sz w:val="48"/>
+          <w:szCs w:val="48"/>
+        </w:rPr>
+      </w:pPr>
+      <w:r>
+        <w:rPr>
+          <w:rtl w:val="0"/>
+        </w:rPr>
+      </w:r>
+    </w:p>
+    <w:p>
+      <w:pPr>
+        <w:spacing w:after="0" w:line="240" w:lineRule="auto"/>
+        <w:jc w:val="right"/>
+        <w:rPr>
+          <w:rFonts w:ascii="Arial" w:cs="Arial" w:eastAsia="Arial" w:hAnsi="Arial"/>
+          <w:b w:val="1"/>
+          <w:bCs w:val="1"/>
+          <w:sz w:val="48"/>
+          <w:szCs w:val="48"/>
+        </w:rPr>
+      </w:pPr>
+      <w:r>
+        <w:rPr>
+          <w:rtl w:val="0"/>
+        </w:rPr>
+      </w:r>
+    </w:p>
+    <w:p>
+      <w:pPr>
+        <w:spacing w:after="0" w:line="240" w:lineRule="auto"/>
+        <w:jc w:val="left"/>
+        <w:rPr>
+          <w:rFonts w:ascii="Arial" w:cs="Arial" w:eastAsia="Arial" w:hAnsi="Arial"/>
+          <w:b w:val="1"/>
+          <w:bCs w:val="1"/>
+          <w:sz w:val="48"/>
+          <w:szCs w:val="48"/>
+        </w:rPr>
+      </w:pPr>
+      <w:r>
+        <w:rPr>
+          <w:rtl w:val="0"/>
+        </w:rPr>
+      </w:r>
+    </w:p>
+    <w:p>
+      <w:pPr>
+        <w:spacing w:after="0" w:line="240" w:lineRule="auto"/>
+        <w:jc w:val="right"/>
+        <w:rPr>
+          <w:rFonts w:ascii="Arial" w:cs="Arial" w:eastAsia="Arial" w:hAnsi="Arial"/>
+          <w:b w:val="1"/>
+          <w:bCs w:val="1"/>
+          <w:sz w:val="48"/>
+          <w:szCs w:val="48"/>
+        </w:rPr>
+      </w:pPr>
+      <w:r>
+        <w:rPr>
+          <w:rtl w:val="0"/>
+        </w:rPr>
+      </w:r>
+    </w:p>
+    <w:p>
+      <w:pPr>
+        <w:spacing w:after="0" w:line="240" w:lineRule="auto"/>
+        <w:jc w:val="right"/>
+        <w:rPr>
+          <w:rFonts w:ascii="Arial" w:cs="Arial" w:eastAsia="Arial" w:hAnsi="Arial"/>
+          <w:sz w:val="48"/>
+          <w:szCs w:val="48"/>
+        </w:rPr>
+      </w:pPr>
+      <w:r>
+        <w:rPr>
+          <w:rFonts w:ascii="Arial" w:cs="Arial" w:eastAsia="Arial" w:hAnsi="Arial"/>
+          <w:b w:val="1"/>
+          <w:bCs w:val="1"/>
+          <w:sz w:val="48"/>
+          <w:szCs w:val="48"/>
+          <w:rtl w:val="0"/>
+        </w:rPr>
+        <w:t xml:space="preserve">Pruebas Caja Negra Web</w:t>
+      </w:r>
+      <w:r>
+        <w:rPr>
+          <w:rtl w:val="0"/>
+        </w:rPr>
+      </w:r>
+    </w:p>
+    <w:p>
+      <w:pPr>
+        <w:spacing w:after="0" w:line="240" w:lineRule="auto"/>
+        <w:jc w:val="right"/>
+        <w:rPr>
+          <w:color w:val="00b050"/>
+          <w:sz w:val="36"/>
+          <w:szCs w:val="36"/>
+        </w:rPr>
+      </w:pPr>
+      <w:r>
+        <w:rPr>
+          <w:rtl w:val="0"/>
+        </w:rPr>
+      </w:r>
+    </w:p>
+    <w:p>
+      <w:pPr>
+        <w:spacing w:after="0" w:line="240" w:lineRule="auto"/>
+        <w:jc w:val="right"/>
+        <w:rPr>
+          <w:sz w:val="36"/>
+          <w:szCs w:val="36"/>
+        </w:rPr>
+      </w:pPr>
+      <w:r>
+        <w:rPr>
+          <w:b w:val="1"/>
+          <w:bCs w:val="1"/>
+          <w:i w:val="1"/>
+          <w:iCs w:val="1"/>
+          <w:sz w:val="36"/>
+          <w:szCs w:val="36"/>
+          <w:rtl w:val="0"/>
+        </w:rPr>
+        <w:t xml:space="preserve">Refactorización y modernización del portal de ventas de Health Green World </w:t>
+      </w:r>
+      <w:r>
+        <w:rPr>
+          <w:rtl w:val="0"/>
+        </w:rPr>
+      </w:r>
+    </w:p>
+    <w:p>
+      <w:pPr>
+        <w:spacing w:after="0" w:line="240" w:lineRule="auto"/>
+        <w:jc w:val="right"/>
+        <w:rPr>
+          <w:rFonts w:ascii="Arial" w:cs="Arial" w:eastAsia="Arial" w:hAnsi="Arial"/>
+          <w:sz w:val="36"/>
+          <w:szCs w:val="36"/>
+        </w:rPr>
+      </w:pPr>
+      <w:r>
+        <w:rPr>
+          <w:rtl w:val="0"/>
+        </w:rPr>
+      </w:r>
+    </w:p>
+    <w:p>
+      <w:pPr>
+        <w:spacing w:after="0" w:line="240" w:lineRule="auto"/>
+        <w:jc w:val="right"/>
+        <w:rPr>
+          <w:rFonts w:ascii="Arial" w:cs="Arial" w:eastAsia="Arial" w:hAnsi="Arial"/>
+          <w:b w:val="1"/>
+          <w:bCs w:val="1"/>
+          <w:i w:val="1"/>
+          <w:iCs w:val="1"/>
+          <w:sz w:val="36"/>
+          <w:szCs w:val="36"/>
+        </w:rPr>
+      </w:pPr>
+      <w:r>
+        <w:rPr>
+          <w:rFonts w:ascii="Arial" w:cs="Arial" w:eastAsia="Arial" w:hAnsi="Arial"/>
+          <w:b w:val="1"/>
+          <w:bCs w:val="1"/>
+          <w:i w:val="1"/>
+          <w:iCs w:val="1"/>
+          <w:sz w:val="36"/>
+          <w:szCs w:val="36"/>
+          <w:rtl w:val="0"/>
+        </w:rPr>
+        <w:t xml:space="preserve">Fecha:</w:t>
+      </w:r>
+      <w:r>
+        <w:rPr>
+          <w:rFonts w:ascii="Arial" w:cs="Arial" w:eastAsia="Arial" w:hAnsi="Arial"/>
+          <w:b w:val="1"/>
+          <w:bCs w:val="1"/>
+          <w:i w:val="1"/>
+          <w:iCs w:val="1"/>
+          <w:color w:val="365f91"/>
+          <w:sz w:val="36"/>
+          <w:szCs w:val="36"/>
+          <w:rtl w:val="0"/>
+        </w:rPr>
+        <w:t xml:space="preserve"> </w:t>
+      </w:r>
+      <w:r>
+        <w:rPr>
+          <w:rFonts w:ascii="Arial" w:cs="Arial" w:eastAsia="Arial" w:hAnsi="Arial"/>
+          <w:b w:val="1"/>
+          <w:bCs w:val="1"/>
+          <w:i w:val="1"/>
+          <w:iCs w:val="1"/>
+          <w:sz w:val="36"/>
+          <w:szCs w:val="36"/>
+          <w:rtl w:val="0"/>
+        </w:rPr>
+        <w:t xml:space="preserve">26</w:t>
+      </w:r>
+      <w:r>
+        <w:rPr>
+          <w:rFonts w:ascii="Arial" w:cs="Arial" w:eastAsia="Arial" w:hAnsi="Arial"/>
+          <w:b w:val="1"/>
+          <w:bCs w:val="1"/>
+          <w:i w:val="1"/>
+          <w:iCs w:val="1"/>
+          <w:sz w:val="36"/>
+          <w:szCs w:val="36"/>
+          <w:rtl w:val="0"/>
+        </w:rPr>
+        <w:t xml:space="preserve">/11/2025</w:t>
+      </w:r>
+    </w:p>
+    <w:p>
+      <w:pPr>
+        <w:spacing w:after="0" w:line="240" w:lineRule="auto"/>
+        <w:jc w:val="right"/>
+        <w:rPr>
+          <w:rFonts w:ascii="Arial" w:cs="Arial" w:eastAsia="Arial" w:hAnsi="Arial"/>
+          <w:b w:val="1"/>
+          <w:bCs w:val="1"/>
+          <w:i w:val="1"/>
+          <w:iCs w:val="1"/>
+          <w:sz w:val="36"/>
+          <w:szCs w:val="36"/>
+        </w:rPr>
+      </w:pPr>
+      <w:r>
+        <w:rPr>
+          <w:rtl w:val="0"/>
+        </w:rPr>
+      </w:r>
+    </w:p>
+    <w:p>
+      <w:pPr>
+        <w:jc w:val="center"/>
+        <w:rPr>
+          <w:b w:val="1"/>
+          <w:bCs w:val="1"/>
+          <w:i w:val="1"/>
+          <w:iCs w:val="1"/>
+        </w:rPr>
+      </w:pPr>
+      <w:r>
+        <w:rPr>
+          <w:rtl w:val="0"/>
+        </w:rPr>
+      </w:r>
+    </w:p>
+    <w:p>
+      <w:pPr>
+        <w:jc w:val="center"/>
+        <w:rPr>
+          <w:b w:val="1"/>
+          <w:bCs w:val="1"/>
+          <w:i w:val="1"/>
+          <w:iCs w:val="1"/>
+        </w:rPr>
+      </w:pPr>
+      <w:r>
+        <w:rPr>
+          <w:rtl w:val="0"/>
+        </w:rPr>
+      </w:r>
+    </w:p>
+    <w:p>
+      <w:pPr>
+        <w:jc w:val="center"/>
+        <w:rPr>
+          <w:b w:val="1"/>
+          <w:bCs w:val="1"/>
+          <w:i w:val="1"/>
+          <w:iCs w:val="1"/>
+        </w:rPr>
+      </w:pPr>
+      <w:r>
+        <w:rPr>
+          <w:rtl w:val="0"/>
+        </w:rPr>
+      </w:r>
+    </w:p>
+    <w:p>
+      <w:pPr>
+        <w:jc w:val="center"/>
+        <w:rPr>
+          <w:b w:val="1"/>
+          <w:bCs w:val="1"/>
+          <w:i w:val="1"/>
+          <w:iCs w:val="1"/>
+        </w:rPr>
+      </w:pPr>
+      <w:r>
+        <w:rPr>
+          <w:rtl w:val="0"/>
+        </w:rPr>
+      </w:r>
+    </w:p>
+    <w:p>
+      <w:pPr>
+        <w:jc w:val="center"/>
+        <w:rPr>
+          <w:b w:val="1"/>
+          <w:bCs w:val="1"/>
+          <w:i w:val="1"/>
+          <w:iCs w:val="1"/>
+        </w:rPr>
+      </w:pPr>
+      <w:r>
+        <w:rPr>
+          <w:rtl w:val="0"/>
+        </w:rPr>
+      </w:r>
+    </w:p>
+    <w:p>
+      <w:pPr>
+        <w:jc w:val="center"/>
+        <w:rPr>
+          <w:b w:val="1"/>
+          <w:bCs w:val="1"/>
+          <w:i w:val="1"/>
+          <w:iCs w:val="1"/>
+        </w:rPr>
+      </w:pPr>
+      <w:r>
+        <w:rPr>
+          <w:rtl w:val="0"/>
+        </w:rPr>
+      </w:r>
+    </w:p>
+    <w:p>
+      <w:pPr>
+        <w:jc w:val="center"/>
+        <w:rPr>
+          <w:b w:val="1"/>
+          <w:bCs w:val="1"/>
+          <w:i w:val="1"/>
+          <w:iCs w:val="1"/>
+        </w:rPr>
+      </w:pPr>
+      <w:r>
+        <w:rPr>
+          <w:rtl w:val="0"/>
+        </w:rPr>
+      </w:r>
+    </w:p>
+    <w:p>
+      <w:pPr>
+        <w:jc w:val="center"/>
+        <w:rPr>
+          <w:b w:val="1"/>
+          <w:bCs w:val="1"/>
+          <w:i w:val="1"/>
+          <w:iCs w:val="1"/>
+        </w:rPr>
+      </w:pPr>
+      <w:r>
+        <w:rPr>
+          <w:rtl w:val="0"/>
+        </w:rPr>
+      </w:r>
+    </w:p>
+    <w:p>
+      <w:pPr>
+        <w:jc w:val="left"/>
+        <w:rPr>
+          <w:b w:val="1"/>
+          <w:bCs w:val="1"/>
+          <w:i w:val="1"/>
+          <w:iCs w:val="1"/>
+        </w:rPr>
+      </w:pPr>
+      <w:r>
+        <w:rPr>
+          <w:rtl w:val="0"/>
+        </w:rPr>
+      </w:r>
+    </w:p>
+    <w:p>
+      <w:pPr>
+        <w:jc w:val="center"/>
+        <w:rPr>
+          <w:b w:val="1"/>
+          <w:bCs w:val="1"/>
+          <w:i w:val="1"/>
+          <w:iCs w:val="1"/>
+        </w:rPr>
+      </w:pPr>
+      <w:r>
+        <w:rPr>
+          <w:rtl w:val="0"/>
+        </w:rPr>
+      </w:r>
+    </w:p>
+    <w:p>
+      <w:pPr>
+        <w:jc w:val="center"/>
+        <w:rPr>
+          <w:b w:val="1"/>
+          <w:bCs w:val="1"/>
+          <w:i w:val="1"/>
+          <w:iCs w:val="1"/>
+        </w:rPr>
+      </w:pPr>
+      <w:r>
+        <w:rPr>
+          <w:rtl w:val="0"/>
+        </w:rPr>
+      </w:r>
+    </w:p>
+    <w:p>
+      <w:pPr>
+        <w:spacing w:after="0" w:line="240" w:lineRule="auto"/>
+        <w:rPr>
+          <w:rFonts w:ascii="Arial" w:cs="Arial" w:eastAsia="Arial" w:hAnsi="Arial"/>
+          <w:color w:val="365f91"/>
+          <w:sz w:val="32"/>
+          <w:szCs w:val="32"/>
+        </w:rPr>
+      </w:pPr>
+      <w:r>
+        <w:rPr>
+          <w:rFonts w:ascii="Arial" w:cs="Arial" w:eastAsia="Arial" w:hAnsi="Arial"/>
+          <w:b w:val="1"/>
+          <w:bCs w:val="1"/>
+          <w:color w:val="365f91"/>
+          <w:sz w:val="32"/>
+          <w:szCs w:val="32"/>
+          <w:rtl w:val="0"/>
+        </w:rPr>
+        <w:t xml:space="preserve">Tabla de contenido</w:t>
+      </w:r>
+      <w:r>
+        <w:rPr>
+          <w:rtl w:val="0"/>
+        </w:rPr>
+      </w:r>
+    </w:p>
+    <w:p>
+      <w:pPr>
+        <w:spacing w:after="0" w:line="240" w:lineRule="auto"/>
+        <w:rPr>
+          <w:rFonts w:ascii="Arial" w:cs="Arial" w:eastAsia="Arial" w:hAnsi="Arial"/>
+          <w:color w:val="365f91"/>
+          <w:sz w:val="24"/>
+          <w:szCs w:val="24"/>
+        </w:rPr>
+      </w:pPr>
+      <w:r>
+        <w:rPr>
+          <w:rtl w:val="0"/>
+        </w:rPr>
+      </w:r>
+    </w:p>
+    <w:sdt>
+      <w:sdtPr>
+        <w:id w:val="2002805843"/>
+        <w:docPartObj>
+          <w:docPartGallery w:val="Table of Contents"/>
+          <w:docPartUnique w:val="1"/>
+        </w:docPartObj>
+      </w:sdtPr>
+      <w:sdtContent>
+        <w:p>
+          <w:pPr>
+            <w:tabs>
+              <w:tab w:val="right" w:leader="none" w:pos="8828"/>
+            </w:tabs>
+            <w:spacing w:after="200" w:line="276" w:lineRule="auto"/>
+            <w:rPr/>
+          </w:pPr>
+          <w:r>
+            <w:fldChar w:fldCharType="begin"/>
+            <w:instrText xml:space="preserve"> TOC \h \u \z \t "Heading 1,1,Heading 2,2,"</w:instrText>
+            <w:fldChar w:fldCharType="separate"/>
+          </w:r>
+          <w:r>
+            <w:rPr>
+              <w:rFonts w:ascii="Arial" w:cs="Arial" w:eastAsia="Arial" w:hAnsi="Arial"/>
+              <w:sz w:val="24"/>
+              <w:szCs w:val="24"/>
+              <w:rtl w:val="0"/>
+            </w:rPr>
+            <w:t xml:space="preserve">Registro Usuario</w:t>
+          </w:r>
+          <w:r>
+            <w:rPr>
+              <w:rFonts w:ascii="Arial" w:cs="Arial" w:eastAsia="Arial" w:hAnsi="Arial"/>
+              <w:sz w:val="24"/>
+              <w:szCs w:val="24"/>
+              <w:rtl w:val="0"/>
+            </w:rPr>
+            <w:tab/>
+            <w:t xml:space="preserve">3</w:t>
+          </w:r>
+          <w:r>
+            <w:rPr>
+              <w:rtl w:val="0"/>
+            </w:rPr>
+          </w:r>
+        </w:p>
+        <w:p>
+          <w:pPr>
+            <w:tabs>
+              <w:tab w:val="right" w:leader="none" w:pos="8828"/>
+            </w:tabs>
+            <w:spacing w:after="200" w:line="276" w:lineRule="auto"/>
+            <w:rPr/>
+          </w:pPr>
+          <w:r>
+            <w:rPr>
+              <w:rFonts w:ascii="Arial" w:cs="Arial" w:eastAsia="Arial" w:hAnsi="Arial"/>
+              <w:sz w:val="24"/>
+              <w:szCs w:val="24"/>
+              <w:rtl w:val="0"/>
+            </w:rPr>
+            <w:t xml:space="preserve">Inicio de Sesión</w:t>
+            <w:tab/>
+            <w:t xml:space="preserve">6</w:t>
+          </w:r>
+          <w:r>
+            <w:rPr>
+              <w:rtl w:val="0"/>
+            </w:rPr>
+          </w:r>
+        </w:p>
+        <w:p>
+          <w:pPr>
+            <w:tabs>
+              <w:tab w:val="right" w:leader="none" w:pos="8828"/>
+            </w:tabs>
+            <w:spacing w:after="200" w:line="276" w:lineRule="auto"/>
+            <w:rPr/>
+          </w:pPr>
+          <w:r>
+            <w:rPr>
+              <w:rFonts w:ascii="Arial" w:cs="Arial" w:eastAsia="Arial" w:hAnsi="Arial"/>
+              <w:sz w:val="24"/>
+              <w:szCs w:val="24"/>
+              <w:rtl w:val="0"/>
+            </w:rPr>
+            <w:t xml:space="preserve">Módulo de Educación</w:t>
+            <w:tab/>
+            <w:t xml:space="preserve">8</w:t>
+            <w:tab/>
+          </w:r>
+          <w:r>
+            <w:rPr>
+              <w:rtl w:val="0"/>
+            </w:rPr>
+          </w:r>
+          <w:r>
+            <w:fldChar w:fldCharType="end"/>
+          </w:r>
+        </w:p>
+      </w:sdtContent>
+    </w:sdt>
+    <w:p>
+      <w:pPr>
+        <w:spacing w:after="0" w:line="240" w:lineRule="auto"/>
+        <w:rPr>
+          <w:b w:val="1"/>
+          <w:bCs w:val="1"/>
+          <w:i w:val="1"/>
+          <w:iCs w:val="1"/>
+        </w:rPr>
+      </w:pPr>
+      <w:r>
+        <w:rPr>
+          <w:rtl w:val="0"/>
+        </w:rPr>
+      </w:r>
+    </w:p>
+    <w:p>
+      <w:pPr>
+        <w:jc w:val="center"/>
+        <w:rPr>
+          <w:b w:val="1"/>
+          <w:bCs w:val="1"/>
+          <w:i w:val="1"/>
+          <w:iCs w:val="1"/>
+        </w:rPr>
+      </w:pPr>
+      <w:r>
+        <w:rPr>
+          <w:rtl w:val="0"/>
+        </w:rPr>
+      </w:r>
+    </w:p>
+    <w:p>
+      <w:pPr>
+        <w:jc w:val="center"/>
+        <w:rPr>
+          <w:b w:val="1"/>
+          <w:bCs w:val="1"/>
+          <w:i w:val="1"/>
+          <w:iCs w:val="1"/>
+        </w:rPr>
+      </w:pPr>
+      <w:r>
+        <w:rPr>
+          <w:rtl w:val="0"/>
+        </w:rPr>
+      </w:r>
+    </w:p>
+    <w:p>
+      <w:pPr>
+        <w:jc w:val="center"/>
+        <w:rPr>
+          <w:b w:val="1"/>
+          <w:bCs w:val="1"/>
+          <w:i w:val="1"/>
+          <w:iCs w:val="1"/>
+        </w:rPr>
+      </w:pPr>
+      <w:r>
+        <w:rPr>
+          <w:rtl w:val="0"/>
+        </w:rPr>
+      </w:r>
+    </w:p>
+    <w:p>
+      <w:pPr>
+        <w:jc w:val="center"/>
+        <w:rPr>
+          <w:b w:val="1"/>
+          <w:bCs w:val="1"/>
+          <w:i w:val="1"/>
+          <w:iCs w:val="1"/>
+        </w:rPr>
+      </w:pPr>
+      <w:r>
+        <w:rPr>
+          <w:rtl w:val="0"/>
+        </w:rPr>
+      </w:r>
+    </w:p>
+    <w:p>
+      <w:pPr>
+        <w:jc w:val="center"/>
+        <w:rPr>
+          <w:b w:val="1"/>
+          <w:bCs w:val="1"/>
+          <w:i w:val="1"/>
+          <w:iCs w:val="1"/>
+        </w:rPr>
+      </w:pPr>
+      <w:r>
+        <w:rPr>
+          <w:rtl w:val="0"/>
+        </w:rPr>
+      </w:r>
+    </w:p>
+    <w:p>
+      <w:pPr>
+        <w:jc w:val="center"/>
+        <w:rPr>
+          <w:b w:val="1"/>
+          <w:bCs w:val="1"/>
+          <w:i w:val="1"/>
+          <w:iCs w:val="1"/>
+        </w:rPr>
+      </w:pPr>
+      <w:r>
+        <w:rPr>
+          <w:rtl w:val="0"/>
+        </w:rPr>
+      </w:r>
+    </w:p>
+    <w:p>
+      <w:pPr>
+        <w:jc w:val="center"/>
+        <w:rPr>
+          <w:b w:val="1"/>
+          <w:bCs w:val="1"/>
+          <w:i w:val="1"/>
+          <w:iCs w:val="1"/>
+        </w:rPr>
+      </w:pPr>
+      <w:r>
+        <w:rPr>
+          <w:rtl w:val="0"/>
+        </w:rPr>
+      </w:r>
+    </w:p>
+    <w:p>
+      <w:pPr>
+        <w:jc w:val="center"/>
+        <w:rPr>
+          <w:b w:val="1"/>
+          <w:bCs w:val="1"/>
+          <w:i w:val="1"/>
+          <w:iCs w:val="1"/>
+        </w:rPr>
+      </w:pPr>
+      <w:r>
+        <w:rPr>
+          <w:rtl w:val="0"/>
+        </w:rPr>
+      </w:r>
+    </w:p>
+    <w:p>
+      <w:pPr>
+        <w:jc w:val="center"/>
+        <w:rPr>
+          <w:b w:val="1"/>
+          <w:bCs w:val="1"/>
+          <w:i w:val="1"/>
+          <w:iCs w:val="1"/>
+        </w:rPr>
+      </w:pPr>
+      <w:r>
+        <w:rPr>
+          <w:rtl w:val="0"/>
+        </w:rPr>
+      </w:r>
+    </w:p>
+    <w:p>
+      <w:pPr>
+        <w:jc w:val="center"/>
+        <w:rPr>
+          <w:b w:val="1"/>
+          <w:bCs w:val="1"/>
+          <w:i w:val="1"/>
+          <w:iCs w:val="1"/>
+        </w:rPr>
+      </w:pPr>
+      <w:r>
+        <w:rPr>
+          <w:rtl w:val="0"/>
+        </w:rPr>
+      </w:r>
+    </w:p>
+    <w:p>
+      <w:pPr>
+        <w:jc w:val="center"/>
+        <w:rPr>
+          <w:b w:val="1"/>
+          <w:bCs w:val="1"/>
+          <w:i w:val="1"/>
+          <w:iCs w:val="1"/>
+        </w:rPr>
+      </w:pPr>
+      <w:r>
+        <w:rPr>
+          <w:rtl w:val="0"/>
+        </w:rPr>
+      </w:r>
+    </w:p>
+    <w:p>
+      <w:pPr>
+        <w:jc w:val="center"/>
+        <w:rPr>
+          <w:b w:val="1"/>
+          <w:bCs w:val="1"/>
+          <w:i w:val="1"/>
+          <w:iCs w:val="1"/>
+        </w:rPr>
+      </w:pPr>
+      <w:r>
+        <w:rPr>
+          <w:rtl w:val="0"/>
+        </w:rPr>
+      </w:r>
+    </w:p>
+    <w:p>
+      <w:pPr>
+        <w:jc w:val="center"/>
+        <w:rPr>
+          <w:b w:val="1"/>
+          <w:bCs w:val="1"/>
+          <w:i w:val="1"/>
+          <w:iCs w:val="1"/>
+        </w:rPr>
+      </w:pPr>
+      <w:r>
+        <w:rPr>
+          <w:rtl w:val="0"/>
+        </w:rPr>
+      </w:r>
+    </w:p>
+    <w:p>
+      <w:pPr>
+        <w:jc w:val="center"/>
+        <w:rPr>
+          <w:b w:val="1"/>
+          <w:bCs w:val="1"/>
+          <w:i w:val="1"/>
+          <w:iCs w:val="1"/>
+        </w:rPr>
+      </w:pPr>
+      <w:r>
+        <w:rPr>
+          <w:rtl w:val="0"/>
+        </w:rPr>
+      </w:r>
+    </w:p>
+    <w:p>
+      <w:pPr>
+        <w:jc w:val="center"/>
+        <w:rPr>
+          <w:b w:val="1"/>
+          <w:bCs w:val="1"/>
+          <w:i w:val="1"/>
+          <w:iCs w:val="1"/>
+        </w:rPr>
+      </w:pPr>
+      <w:r>
+        <w:rPr>
+          <w:rtl w:val="0"/>
+        </w:rPr>
+      </w:r>
+    </w:p>
+    <w:p>
+      <w:pPr>
+        <w:jc w:val="center"/>
+        <w:rPr>
+          <w:b w:val="1"/>
+          <w:bCs w:val="1"/>
+          <w:i w:val="1"/>
+          <w:iCs w:val="1"/>
+        </w:rPr>
+      </w:pPr>
+      <w:r>
+        <w:rPr>
+          <w:rtl w:val="0"/>
+        </w:rPr>
+      </w:r>
+    </w:p>
+    <w:p>
+      <w:pPr>
+        <w:jc w:val="center"/>
+        <w:rPr>
+          <w:b w:val="1"/>
+          <w:bCs w:val="1"/>
+          <w:i w:val="1"/>
+          <w:iCs w:val="1"/>
+        </w:rPr>
+      </w:pPr>
+      <w:r>
+        <w:rPr>
+          <w:rtl w:val="0"/>
+        </w:rPr>
+      </w:r>
+    </w:p>
+    <w:p>
+      <w:pPr>
+        <w:jc w:val="center"/>
+        <w:rPr>
+          <w:b w:val="1"/>
+          <w:bCs w:val="1"/>
+          <w:i w:val="1"/>
+          <w:iCs w:val="1"/>
+        </w:rPr>
+      </w:pPr>
+      <w:r>
+        <w:rPr>
+          <w:rtl w:val="0"/>
+        </w:rPr>
+      </w:r>
+    </w:p>
+    <w:p>
+      <w:pPr>
+        <w:jc w:val="center"/>
+        <w:rPr>
+          <w:b w:val="1"/>
+          <w:bCs w:val="1"/>
+          <w:i w:val="1"/>
+          <w:iCs w:val="1"/>
+        </w:rPr>
+      </w:pPr>
+      <w:r>
+        <w:rPr>
+          <w:rtl w:val="0"/>
+        </w:rPr>
+      </w:r>
+    </w:p>
+    <w:p>
+      <w:pPr>
+        <w:jc w:val="center"/>
+        <w:rPr>
+          <w:b w:val="1"/>
+          <w:bCs w:val="1"/>
+          <w:i w:val="1"/>
+          <w:iCs w:val="1"/>
+        </w:rPr>
+      </w:pPr>
+      <w:r>
+        <w:rPr>
+          <w:rtl w:val="0"/>
+        </w:rPr>
+      </w:r>
+    </w:p>
+    <w:p>
+      <w:pPr>
+        <w:jc w:val="center"/>
+        <w:rPr>
+          <w:b w:val="1"/>
+          <w:bCs w:val="1"/>
+          <w:i w:val="1"/>
+          <w:iCs w:val="1"/>
+        </w:rPr>
+      </w:pPr>
+      <w:r>
+        <w:rPr>
+          <w:rtl w:val="0"/>
+        </w:rPr>
+      </w:r>
+    </w:p>
+    <w:p>
+      <w:pPr>
+        <w:jc w:val="center"/>
+        <w:rPr>
+          <w:b w:val="1"/>
+          <w:bCs w:val="1"/>
+          <w:i w:val="1"/>
+          <w:iCs w:val="1"/>
+        </w:rPr>
+      </w:pPr>
+      <w:r>
+        <w:rPr>
+          <w:rtl w:val="0"/>
+        </w:rPr>
+      </w:r>
+    </w:p>
+    <w:p>
+      <w:pPr>
+        <w:jc w:val="left"/>
+        <w:rPr>
+          <w:b w:val="1"/>
+          <w:bCs w:val="1"/>
+          <w:i w:val="1"/>
+          <w:iCs w:val="1"/>
+        </w:rPr>
+      </w:pPr>
+      <w:r>
+        <w:rPr>
+          <w:rtl w:val="0"/>
+        </w:rPr>
+      </w:r>
+    </w:p>
+    <w:p>
+      <w:pPr>
+        <w:jc w:val="center"/>
+        <w:rPr>
+          <w:b w:val="1"/>
+          <w:bCs w:val="1"/>
+          <w:i w:val="1"/>
+          <w:iCs w:val="1"/>
+        </w:rPr>
+      </w:pPr>
+      <w:r>
+        <w:rPr>
+          <w:rtl w:val="0"/>
+        </w:rPr>
+      </w:r>
+    </w:p>
     <w:p>
       <w:pPr>
         <w:jc w:val="center"/>
@@ -2147,12 +3220,12 @@
                 <wp:inline distB="0" distT="0" distL="0" distR="0">
                   <wp:extent cx="4308010" cy="2154005"/>
                   <wp:effectExtent b="0" l="0" r="0" t="0"/>
-                  <wp:docPr descr="C:\Users\Miguel\Documents\Pruebas HGW\Pantallazos Registro\Inicio.png" id="8" name="image9.png"/>
+                  <wp:docPr descr="C:\Users\Miguel\Documents\Pruebas HGW\Pantallazos Registro\Inicio.png" id="9" name="image5.png"/>
                   <a:graphic>
                     <a:graphicData uri="http://schemas.openxmlformats.org/drawingml/2006/picture">
                       <pic:pic>
                         <pic:nvPicPr>
-                          <pic:cNvPr descr="C:\Users\Miguel\Documents\Pruebas HGW\Pantallazos Registro\Inicio.png" id="0" name="image9.png"/>
+                          <pic:cNvPr descr="C:\Users\Miguel\Documents\Pruebas HGW\Pantallazos Registro\Inicio.png" id="0" name="image5.png"/>
                           <pic:cNvPicPr preferRelativeResize="0"/>
                         </pic:nvPicPr>
                         <pic:blipFill>
@@ -2198,12 +3271,12 @@
                 <wp:inline distB="0" distT="0" distL="0" distR="0">
                   <wp:extent cx="4328574" cy="2192806"/>
                   <wp:effectExtent b="0" l="0" r="0" t="0"/>
-                  <wp:docPr descr="C:\Users\Miguel\Documents\Pruebas HGW\Pantallazos Registro\Datos.png" id="11" name="image5.png"/>
+                  <wp:docPr descr="C:\Users\Miguel\Documents\Pruebas HGW\Pantallazos Registro\Datos.png" id="12" name="image1.png"/>
                   <a:graphic>
                     <a:graphicData uri="http://schemas.openxmlformats.org/drawingml/2006/picture">
                       <pic:pic>
                         <pic:nvPicPr>
-                          <pic:cNvPr descr="C:\Users\Miguel\Documents\Pruebas HGW\Pantallazos Registro\Datos.png" id="0" name="image5.png"/>
+                          <pic:cNvPr descr="C:\Users\Miguel\Documents\Pruebas HGW\Pantallazos Registro\Datos.png" id="0" name="image1.png"/>
                           <pic:cNvPicPr preferRelativeResize="0"/>
                         </pic:nvPicPr>
                         <pic:blipFill>
@@ -2262,12 +3335,12 @@
                 <wp:inline distB="0" distT="0" distL="0" distR="0">
                   <wp:extent cx="4322787" cy="2105099"/>
                   <wp:effectExtent b="0" l="0" r="0" t="0"/>
-                  <wp:docPr descr="C:\Users\Miguel\Documents\Pruebas HGW\Pantallazos Registro\Alerta.png" id="10" name="image6.png"/>
+                  <wp:docPr descr="C:\Users\Miguel\Documents\Pruebas HGW\Pantallazos Registro\Alerta.png" id="11" name="image7.png"/>
                   <a:graphic>
                     <a:graphicData uri="http://schemas.openxmlformats.org/drawingml/2006/picture">
                       <pic:pic>
                         <pic:nvPicPr>
-                          <pic:cNvPr descr="C:\Users\Miguel\Documents\Pruebas HGW\Pantallazos Registro\Alerta.png" id="0" name="image6.png"/>
+                          <pic:cNvPr descr="C:\Users\Miguel\Documents\Pruebas HGW\Pantallazos Registro\Alerta.png" id="0" name="image7.png"/>
                           <pic:cNvPicPr preferRelativeResize="0"/>
                         </pic:nvPicPr>
                         <pic:blipFill>
@@ -2326,12 +3399,12 @@
                 <wp:inline distB="114300" distT="114300" distL="114300" distR="114300">
                   <wp:extent cx="4305300" cy="1234509"/>
                   <wp:effectExtent b="0" l="0" r="0" t="0"/>
-                  <wp:docPr id="15" name="image2.png"/>
+                  <wp:docPr id="17" name="image4.png"/>
                   <a:graphic>
                     <a:graphicData uri="http://schemas.openxmlformats.org/drawingml/2006/picture">
                       <pic:pic>
                         <pic:nvPicPr>
-                          <pic:cNvPr id="0" name="image2.png"/>
+                          <pic:cNvPr id="0" name="image4.png"/>
                           <pic:cNvPicPr preferRelativeResize="0"/>
                         </pic:nvPicPr>
                         <pic:blipFill>
@@ -2364,6 +3437,123 @@
         </w:tc>
       </w:tr>
     </w:tbl>
+    <w:p>
+      <w:pPr>
+        <w:rPr>
+          <w:b w:val="1"/>
+          <w:bCs w:val="1"/>
+        </w:rPr>
+      </w:pPr>
+      <w:r>
+        <w:rPr>
+          <w:rtl w:val="0"/>
+        </w:rPr>
+      </w:r>
+    </w:p>
+    <w:p>
+      <w:pPr>
+        <w:rPr>
+          <w:b w:val="1"/>
+          <w:bCs w:val="1"/>
+        </w:rPr>
+      </w:pPr>
+      <w:r>
+        <w:rPr>
+          <w:rtl w:val="0"/>
+        </w:rPr>
+      </w:r>
+    </w:p>
+    <w:p>
+      <w:pPr>
+        <w:rPr>
+          <w:b w:val="1"/>
+          <w:bCs w:val="1"/>
+        </w:rPr>
+      </w:pPr>
+      <w:r>
+        <w:rPr>
+          <w:rtl w:val="0"/>
+        </w:rPr>
+      </w:r>
+    </w:p>
+    <w:p>
+      <w:pPr>
+        <w:rPr>
+          <w:b w:val="1"/>
+          <w:bCs w:val="1"/>
+        </w:rPr>
+      </w:pPr>
+      <w:r>
+        <w:rPr>
+          <w:rtl w:val="0"/>
+        </w:rPr>
+      </w:r>
+    </w:p>
+    <w:p>
+      <w:pPr>
+        <w:rPr>
+          <w:b w:val="1"/>
+          <w:bCs w:val="1"/>
+        </w:rPr>
+      </w:pPr>
+      <w:r>
+        <w:rPr>
+          <w:rtl w:val="0"/>
+        </w:rPr>
+      </w:r>
+    </w:p>
+    <w:p>
+      <w:pPr>
+        <w:rPr>
+          <w:b w:val="1"/>
+          <w:bCs w:val="1"/>
+        </w:rPr>
+      </w:pPr>
+      <w:r>
+        <w:rPr>
+          <w:rtl w:val="0"/>
+        </w:rPr>
+      </w:r>
+    </w:p>
+    <w:p>
+      <w:pPr>
+        <w:rPr>
+          <w:b w:val="1"/>
+          <w:bCs w:val="1"/>
+        </w:rPr>
+      </w:pPr>
+      <w:r>
+        <w:rPr>
+          <w:rtl w:val="0"/>
+        </w:rPr>
+      </w:r>
+    </w:p>
+    <w:p>
+      <w:pPr>
+        <w:rPr>
+          <w:b w:val="1"/>
+          <w:bCs w:val="1"/>
+        </w:rPr>
+      </w:pPr>
+      <w:r>
+        <w:rPr>
+          <w:rtl w:val="0"/>
+        </w:rPr>
+      </w:r>
+    </w:p>
+    <w:p>
+      <w:pPr>
+        <w:rPr>
+          <w:b w:val="1"/>
+          <w:bCs w:val="1"/>
+        </w:rPr>
+      </w:pPr>
+      <w:r>
+        <w:rPr>
+          <w:rtl w:val="0"/>
+        </w:rPr>
+      </w:r>
+    </w:p>
     <w:p>
       <w:pPr>
         <w:rPr>
@@ -3096,12 +4286,12 @@
                 <wp:inline distB="114300" distT="114300" distL="114300" distR="114300">
                   <wp:extent cx="4305300" cy="2463800"/>
                   <wp:effectExtent b="0" l="0" r="0" t="0"/>
-                  <wp:docPr id="9" name="image7.png"/>
+                  <wp:docPr id="10" name="image3.png"/>
                   <a:graphic>
                     <a:graphicData uri="http://schemas.openxmlformats.org/drawingml/2006/picture">
                       <pic:pic>
                         <pic:nvPicPr>
-                          <pic:cNvPr id="0" name="image7.png"/>
+                          <pic:cNvPr id="0" name="image3.png"/>
                           <pic:cNvPicPr preferRelativeResize="0"/>
                         </pic:nvPicPr>
                         <pic:blipFill>
@@ -3147,12 +4337,12 @@
                 <wp:inline distB="114300" distT="114300" distL="114300" distR="114300">
                   <wp:extent cx="4118610" cy="2762250"/>
                   <wp:effectExtent b="0" l="0" r="0" t="0"/>
-                  <wp:docPr id="12" name="image4.png"/>
+                  <wp:docPr id="13" name="image8.png"/>
                   <a:graphic>
                     <a:graphicData uri="http://schemas.openxmlformats.org/drawingml/2006/picture">
                       <pic:pic>
                         <pic:nvPicPr>
-                          <pic:cNvPr id="0" name="image4.png"/>
+                          <pic:cNvPr id="0" name="image8.png"/>
                           <pic:cNvPicPr preferRelativeResize="0"/>
                         </pic:nvPicPr>
                         <pic:blipFill>
@@ -3237,12 +4427,12 @@
                 <wp:inline distB="114300" distT="114300" distL="114300" distR="114300">
                   <wp:extent cx="4305300" cy="1257300"/>
                   <wp:effectExtent b="0" l="0" r="0" t="0"/>
-                  <wp:docPr id="13" name="image1.png"/>
+                  <wp:docPr id="14" name="image10.png"/>
                   <a:graphic>
                     <a:graphicData uri="http://schemas.openxmlformats.org/drawingml/2006/picture">
                       <pic:pic>
                         <pic:nvPicPr>
-                          <pic:cNvPr id="0" name="image1.png"/>
+                          <pic:cNvPr id="0" name="image10.png"/>
                           <pic:cNvPicPr preferRelativeResize="0"/>
                         </pic:nvPicPr>
                         <pic:blipFill>
@@ -3301,10 +4491,62 @@
         </w:rPr>
       </w:r>
     </w:p>
+    <w:p>
+      <w:pPr>
+        <w:rPr>
+          <w:b w:val="1"/>
+          <w:bCs w:val="1"/>
+        </w:rPr>
+      </w:pPr>
+      <w:r>
+        <w:rPr>
+          <w:rtl w:val="0"/>
+        </w:rPr>
+      </w:r>
+    </w:p>
+    <w:p>
+      <w:pPr>
+        <w:rPr>
+          <w:b w:val="1"/>
+          <w:bCs w:val="1"/>
+        </w:rPr>
+      </w:pPr>
+      <w:r>
+        <w:rPr>
+          <w:rtl w:val="0"/>
+        </w:rPr>
+      </w:r>
+    </w:p>
+    <w:p>
+      <w:pPr>
+        <w:rPr>
+          <w:b w:val="1"/>
+          <w:bCs w:val="1"/>
+        </w:rPr>
+      </w:pPr>
+      <w:r>
+        <w:rPr>
+          <w:rtl w:val="0"/>
+        </w:rPr>
+      </w:r>
+    </w:p>
+    <w:p>
+      <w:pPr>
+        <w:rPr>
+          <w:b w:val="1"/>
+          <w:bCs w:val="1"/>
+        </w:rPr>
+      </w:pPr>
+      <w:r>
+        <w:rPr>
+          <w:rtl w:val="0"/>
+        </w:rPr>
+      </w:r>
+    </w:p>
     <w:sdt>
       <w:sdtPr>
         <w:lock w:val="contentLocked"/>
-        <w:id w:val="2046357321"/>
+        <w:id w:val="1995030313"/>
         <w:tag w:val="goog_rdk_0"/>
       </w:sdtPr>
       <w:sdtContent>
@@ -4063,12 +5305,12 @@
                     <wp:inline distB="114300" distT="114300" distL="114300" distR="114300">
                       <wp:extent cx="4305300" cy="2159000"/>
                       <wp:effectExtent b="0" l="0" r="0" t="0"/>
-                      <wp:docPr id="16" name="image10.png"/>
+                      <wp:docPr id="18" name="image11.png"/>
                       <a:graphic>
                         <a:graphicData uri="http://schemas.openxmlformats.org/drawingml/2006/picture">
                           <pic:pic>
                             <pic:nvPicPr>
-                              <pic:cNvPr id="0" name="image10.png"/>
+                              <pic:cNvPr id="0" name="image11.png"/>
                               <pic:cNvPicPr preferRelativeResize="0"/>
                             </pic:nvPicPr>
                             <pic:blipFill>
@@ -4114,12 +5356,12 @@
                     <wp:inline distB="114300" distT="114300" distL="114300" distR="114300">
                       <wp:extent cx="4305300" cy="2159000"/>
                       <wp:effectExtent b="0" l="0" r="0" t="0"/>
-                      <wp:docPr id="7" name="image8.png"/>
+                      <wp:docPr id="8" name="image9.png"/>
                       <a:graphic>
                         <a:graphicData uri="http://schemas.openxmlformats.org/drawingml/2006/picture">
                           <pic:pic>
                             <pic:nvPicPr>
-                              <pic:cNvPr id="0" name="image8.png"/>
+                              <pic:cNvPr id="0" name="image9.png"/>
                               <pic:cNvPicPr preferRelativeResize="0"/>
                             </pic:nvPicPr>
                             <pic:blipFill>
@@ -4178,12 +5420,12 @@
                     <wp:inline distB="114300" distT="114300" distL="114300" distR="114300">
                       <wp:extent cx="4305300" cy="1206500"/>
                       <wp:effectExtent b="0" l="0" r="0" t="0"/>
-                      <wp:docPr id="14" name="image3.png"/>
+                      <wp:docPr id="16" name="image6.png"/>
                       <a:graphic>
                         <a:graphicData uri="http://schemas.openxmlformats.org/drawingml/2006/picture">
                           <pic:pic>
                             <pic:nvPicPr>
-                              <pic:cNvPr id="0" name="image3.png"/>
+                              <pic:cNvPr id="0" name="image6.png"/>
                               <pic:cNvPicPr preferRelativeResize="0"/>
                             </pic:nvPicPr>
                             <pic:blipFill>
@@ -4232,12 +5474,256 @@
       </w:r>
     </w:p>
     <w:sectPr>
+      <w:headerReference r:id="rId17" w:type="default"/>
+      <w:footerReference r:id="rId18" w:type="default"/>
       <w:pgSz w:h="16838" w:w="11906" w:orient="portrait"/>
       <w:pgMar w:bottom="1417" w:top="1417" w:left="1701" w:right="1701" w:header="708" w:footer="708"/>
       <w:pgNumType w:start="1"/>
     </w:sectPr>
   </w:body>
 </w:document>
+</file>
+
+<file path=word/footer1.xml><?xml version="1.0" encoding="utf-8"?>
+<w:ftr xmlns:mc="http://schemas.openxmlformats.org/markup-compatibility/2006" xmlns:o="urn:schemas-microsoft-com:office:office" xmlns:r="http://schemas.openxmlformats.org/officeDocument/2006/relationships" xmlns:m="http://schemas.openxmlformats.org/officeDocument/2006/math" xmlns:v="urn:schemas-microsoft-com:vml" xmlns:wp="http://schemas.openxmlformats.org/drawingml/2006/wordprocessingDrawing" xmlns:w10="urn:schemas-microsoft-com:office:word" xmlns:w="http://schemas.openxmlformats.org/wordprocessingml/2006/main" xmlns:wne="http://schemas.microsoft.com/office/word/2006/wordml" xmlns:sl="http://schemas.openxmlformats.org/schemaLibrary/2006/main" xmlns:a="http://schemas.openxmlformats.org/drawingml/2006/main" xmlns:pic="http://schemas.openxmlformats.org/drawingml/2006/picture" xmlns:c="http://schemas.openxmlformats.org/drawingml/2006/chart" xmlns:lc="http://schemas.openxmlformats.org/drawingml/2006/lockedCanvas" xmlns:dgm="http://schemas.openxmlformats.org/drawingml/2006/diagram" xmlns:wps="http://schemas.microsoft.com/office/word/2010/wordprocessingShape" xmlns:wpg="http://schemas.microsoft.com/office/word/2010/wordprocessingGroup" xmlns:w14="http://schemas.microsoft.com/office/word/2010/wordml" xmlns:w15="http://schemas.microsoft.com/office/word/2012/wordml" xmlns:w16="http://schemas.microsoft.com/office/word/2018/wordml" xmlns:w16cex="http://schemas.microsoft.com/office/word/2018/wordml/cex" xmlns:w16cid="http://schemas.microsoft.com/office/word/2016/wordml/cid" xmlns="http://schemas.microsoft.com/office/tasks/2019/documenttasks" xmlns:cr="http://schemas.microsoft.com/office/comments/2020/reactions">
+  <w:p>
+    <w:pPr>
+      <w:jc w:val="right"/>
+      <w:rPr/>
+    </w:pPr>
+    <w:r>
+      <w:rPr>
+        <w:rtl w:val="0"/>
+      </w:rPr>
+      <w:t xml:space="preserve">página </w:t>
+    </w:r>
+    <w:r>
+      <w:rPr/>
+      <w:fldChar w:fldCharType="begin"/>
+      <w:instrText xml:space="preserve">PAGE</w:instrText>
+      <w:fldChar w:fldCharType="separate"/>
+      <w:fldChar w:fldCharType="end"/>
+    </w:r>
+    <w:r>
+      <w:rPr>
+        <w:rtl w:val="0"/>
+      </w:rPr>
+    </w:r>
+  </w:p>
+</w:ftr>
+</file>
+
+<file path=word/header1.xml><?xml version="1.0" encoding="utf-8"?>
+<w:hdr xmlns:mc="http://schemas.openxmlformats.org/markup-compatibility/2006" xmlns:o="urn:schemas-microsoft-com:office:office" xmlns:r="http://schemas.openxmlformats.org/officeDocument/2006/relationships" xmlns:m="http://schemas.openxmlformats.org/officeDocument/2006/math" xmlns:v="urn:schemas-microsoft-com:vml" xmlns:wp="http://schemas.openxmlformats.org/drawingml/2006/wordprocessingDrawing" xmlns:w10="urn:schemas-microsoft-com:office:word" xmlns:w="http://schemas.openxmlformats.org/wordprocessingml/2006/main" xmlns:wne="http://schemas.microsoft.com/office/word/2006/wordml" xmlns:sl="http://schemas.openxmlformats.org/schemaLibrary/2006/main" xmlns:a="http://schemas.openxmlformats.org/drawingml/2006/main" xmlns:pic="http://schemas.openxmlformats.org/drawingml/2006/picture" xmlns:c="http://schemas.openxmlformats.org/drawingml/2006/chart" xmlns:lc="http://schemas.openxmlformats.org/drawingml/2006/lockedCanvas" xmlns:dgm="http://schemas.openxmlformats.org/drawingml/2006/diagram" xmlns:wps="http://schemas.microsoft.com/office/word/2010/wordprocessingShape" xmlns:wpg="http://schemas.microsoft.com/office/word/2010/wordprocessingGroup" xmlns:w14="http://schemas.microsoft.com/office/word/2010/wordml" xmlns:w15="http://schemas.microsoft.com/office/word/2012/wordml" xmlns:w16="http://schemas.microsoft.com/office/word/2018/wordml" xmlns:w16cex="http://schemas.microsoft.com/office/word/2018/wordml/cex" xmlns:w16cid="http://schemas.microsoft.com/office/word/2016/wordml/cid" xmlns="http://schemas.microsoft.com/office/tasks/2019/documenttasks" xmlns:cr="http://schemas.microsoft.com/office/comments/2020/reactions">
+  <w:p>
+    <w:pPr>
+      <w:tabs>
+        <w:tab w:val="center" w:leader="none" w:pos="4419"/>
+        <w:tab w:val="right" w:leader="none" w:pos="8838"/>
+      </w:tabs>
+      <w:spacing w:after="0" w:line="276" w:lineRule="auto"/>
+      <w:jc w:val="right"/>
+      <w:rPr>
+        <w:color w:val="0d0d0d"/>
+        <w:sz w:val="28"/>
+        <w:szCs w:val="28"/>
+      </w:rPr>
+    </w:pPr>
+    <w:r>
+      <w:rPr>
+        <w:b w:val="1"/>
+        <w:bCs w:val="1"/>
+        <w:color w:val="0d0d0d"/>
+        <w:sz w:val="28"/>
+        <w:szCs w:val="28"/>
+        <w:rtl w:val="0"/>
+      </w:rPr>
+      <w:t xml:space="preserve">HGW</w:t>
+    </w:r>
+    <w:r>
+      <w:rPr>
+        <w:rtl w:val="0"/>
+      </w:rPr>
+    </w:r>
+    <w:r>
+      <w:drawing>
+        <wp:anchor allowOverlap="1" behindDoc="0" distB="114300" distT="114300" distL="114300" distR="114300" hidden="0" layoutInCell="1" locked="0" relativeHeight="0" simplePos="0">
+          <wp:simplePos x="0" y="0"/>
+          <wp:positionH relativeFrom="column">
+            <wp:posOffset>-28798</wp:posOffset>
+          </wp:positionH>
+          <wp:positionV relativeFrom="paragraph">
+            <wp:posOffset>-136797</wp:posOffset>
+          </wp:positionV>
+          <wp:extent cx="540000" cy="540000"/>
+          <wp:effectExtent b="0" l="0" r="0" t="0"/>
+          <wp:wrapNone/>
+          <wp:docPr id="15" name="image2.png"/>
+          <a:graphic>
+            <a:graphicData uri="http://schemas.openxmlformats.org/drawingml/2006/picture">
+              <pic:pic>
+                <pic:nvPicPr>
+                  <pic:cNvPr id="0" name="image2.png"/>
+                  <pic:cNvPicPr preferRelativeResize="0"/>
+                </pic:nvPicPr>
+                <pic:blipFill>
+                  <a:blip r:embed="rId1"/>
+                  <a:srcRect b="0" l="0" r="0" t="0"/>
+                  <a:stretch>
+                    <a:fillRect/>
+                  </a:stretch>
+                </pic:blipFill>
+                <pic:spPr>
+                  <a:xfrm>
+                    <a:off x="0" y="0"/>
+                    <a:ext cx="540000" cy="540000"/>
+                  </a:xfrm>
+                  <a:prstGeom prst="rect"/>
+                  <a:ln/>
+                </pic:spPr>
+              </pic:pic>
+            </a:graphicData>
+          </a:graphic>
+        </wp:anchor>
+      </w:drawing>
+    </w:r>
+  </w:p>
+  <w:p>
+    <w:pPr>
+      <w:tabs>
+        <w:tab w:val="center" w:leader="none" w:pos="4419"/>
+        <w:tab w:val="right" w:leader="none" w:pos="8838"/>
+      </w:tabs>
+      <w:spacing w:after="0" w:line="276" w:lineRule="auto"/>
+      <w:jc w:val="center"/>
+      <w:rPr>
+        <w:color w:val="365f91"/>
+      </w:rPr>
+    </w:pPr>
+    <w:r>
+      <w:rPr>
+        <w:rtl w:val="0"/>
+      </w:rPr>
+    </w:r>
+    <w:r>
+      <mc:AlternateContent>
+        <mc:Choice Requires="wpg">
+          <w:drawing>
+            <wp:anchor allowOverlap="1" behindDoc="0" distB="0" distT="0" distL="114300" distR="114300" hidden="0" layoutInCell="1" locked="0" relativeHeight="0" simplePos="0">
+              <wp:simplePos x="0" y="0"/>
+              <wp:positionH relativeFrom="column">
+                <wp:posOffset>-104773</wp:posOffset>
+              </wp:positionH>
+              <wp:positionV relativeFrom="paragraph">
+                <wp:posOffset>166370</wp:posOffset>
+              </wp:positionV>
+              <wp:extent cx="5798820" cy="219615"/>
+              <wp:effectExtent b="0" l="0" r="0" t="0"/>
+              <wp:wrapNone/>
+              <wp:docPr id="7" name=""/>
+              <a:graphic>
+                <a:graphicData uri="http://schemas.microsoft.com/office/word/2010/wordprocessingShape">
+                  <wps:wsp>
+                    <wps:cNvSpPr/>
+                    <wps:cNvPr id="2" name="Shape 2"/>
+                    <wps:spPr>
+                      <a:xfrm>
+                        <a:off x="2484690" y="3698720"/>
+                        <a:ext cx="5722620" cy="162560"/>
+                      </a:xfrm>
+                      <a:prstGeom prst="rect">
+                        <a:avLst/>
+                      </a:prstGeom>
+                      <a:solidFill>
+                        <a:srgbClr val="6AA84F"/>
+                      </a:solidFill>
+                      <a:ln cap="flat" cmpd="sng" w="38100">
+                        <a:solidFill>
+                          <a:srgbClr val="F2F2F2"/>
+                        </a:solidFill>
+                        <a:prstDash val="solid"/>
+                        <a:miter lim="800000"/>
+                        <a:headEnd len="sm" w="sm" type="none"/>
+                        <a:tailEnd len="sm" w="sm" type="none"/>
+                      </a:ln>
+                    </wps:spPr>
+                    <wps:txbx>
+                      <w:txbxContent>
+                        <w:p>
+                          <w:pPr>
+                            <w:spacing w:after="0" w:before="0" w:line="240"/>
+                            <w:ind w:left="0" w:right="0" w:firstLine="0"/>
+                            <w:jc w:val="left"/>
+                            <w:textDirection w:val="btLr"/>
+                          </w:pPr>
+                        </w:p>
+                      </w:txbxContent>
+                    </wps:txbx>
+                    <wps:bodyPr anchorCtr="0" anchor="ctr" bIns="91425" lIns="91425" spcFirstLastPara="1" rIns="91425" wrap="square" tIns="91425">
+                      <a:noAutofit/>
+                    </wps:bodyPr>
+                  </wps:wsp>
+                </a:graphicData>
+              </a:graphic>
+            </wp:anchor>
+          </w:drawing>
+        </mc:Choice>
+        <mc:Fallback>
+          <w:drawing>
+            <wp:anchor allowOverlap="1" behindDoc="0" distB="0" distT="0" distL="114300" distR="114300" hidden="0" layoutInCell="1" locked="0" relativeHeight="0" simplePos="0">
+              <wp:simplePos x="0" y="0"/>
+              <wp:positionH relativeFrom="column">
+                <wp:posOffset>-104773</wp:posOffset>
+              </wp:positionH>
+              <wp:positionV relativeFrom="paragraph">
+                <wp:posOffset>166370</wp:posOffset>
+              </wp:positionV>
+              <wp:extent cx="5798820" cy="219615"/>
+              <wp:effectExtent b="0" l="0" r="0" t="0"/>
+              <wp:wrapNone/>
+              <wp:docPr id="7" name="image12.png"/>
+              <a:graphic>
+                <a:graphicData uri="http://schemas.openxmlformats.org/drawingml/2006/picture">
+                  <pic:pic>
+                    <pic:nvPicPr>
+                      <pic:cNvPr id="0" name="image12.png"/>
+                      <pic:cNvPicPr preferRelativeResize="0"/>
+                    </pic:nvPicPr>
+                    <pic:blipFill>
+                      <a:blip r:embed="rId2"/>
+                      <a:srcRect/>
+                      <a:stretch>
+                        <a:fillRect/>
+                      </a:stretch>
+                    </pic:blipFill>
+                    <pic:spPr>
+                      <a:xfrm>
+                        <a:off x="0" y="0"/>
+                        <a:ext cx="5798820" cy="219615"/>
+                      </a:xfrm>
+                      <a:prstGeom prst="rect"/>
+                      <a:ln/>
+                    </pic:spPr>
+                  </pic:pic>
+                </a:graphicData>
+              </a:graphic>
+            </wp:anchor>
+          </w:drawing>
+        </mc:Fallback>
+      </mc:AlternateContent>
+    </w:r>
+  </w:p>
+  <w:p>
+    <w:pPr>
+      <w:rPr/>
+    </w:pPr>
+    <w:r>
+      <w:rPr>
+        <w:rtl w:val="0"/>
+      </w:rPr>
+    </w:r>
+  </w:p>
+</w:hdr>
 </file>
 
 <file path=word/numbering.xml><?xml version="1.0" encoding="utf-8"?>

</xml_diff>